<commit_message>
GraphQL_Queries Added for your Practise
</commit_message>
<xml_diff>
--- a/Project_Desc_Stock Management System GraphQL API.docx
+++ b/Project_Desc_Stock Management System GraphQL API.docx
@@ -162,7 +162,15 @@
       </w:r>
       <w:r>
         <w:tab/>
-        <w:t>As a user, I want to remove an item from the stock.</w:t>
+        <w:t xml:space="preserve">As a user, I want to remove an item from </w:t>
+      </w:r>
+      <w:proofErr w:type="gramStart"/>
+      <w:r>
+        <w:t>the stock</w:t>
+      </w:r>
+      <w:proofErr w:type="gramEnd"/>
+      <w:r>
+        <w:t>.</w:t>
       </w:r>
     </w:p>
     <w:p>
@@ -202,7 +210,32 @@
         <w:tab/>
       </w:r>
       <w:r>
-        <w:t>As a user, I want to record a stock transaction. I should provide the transaction type, date, quantity, stock item, and customer information.</w:t>
+        <w:t xml:space="preserve">As a user, I want to record a stock transaction. I should provide the transaction type, date, quantity, stock item, and customer </w:t>
+      </w:r>
+      <w:proofErr w:type="gramStart"/>
+      <w:r>
+        <w:t>information.</w:t>
+      </w:r>
+      <w:r>
+        <w:rPr>
+          <w:b/>
+          <w:bCs/>
+          <w:i/>
+          <w:iCs/>
+          <w:u w:val="single"/>
+        </w:rPr>
+        <w:t>(</w:t>
+      </w:r>
+      <w:proofErr w:type="gramEnd"/>
+      <w:r>
+        <w:rPr>
+          <w:b/>
+          <w:bCs/>
+          <w:i/>
+          <w:iCs/>
+          <w:u w:val="single"/>
+        </w:rPr>
+        <w:t>Nice to have)</w:t>
       </w:r>
     </w:p>
     <w:p/>

</xml_diff>